<commit_message>
male izmene u ssu za gosta i registrovanog
</commit_message>
<xml_diff>
--- a/dokumentacija/faza2/ssu/izmenaProfila.docx
+++ b/dokumentacija/faza2/ssu/izmenaProfila.docx
@@ -8,8 +8,6 @@
         <w:ind w:left="426" w:hanging="10"/>
         <w:jc w:val="center"/>
       </w:pPr>
-      <w:bookmarkStart w:id="0" w:name="_GoBack"/>
-      <w:bookmarkEnd w:id="0"/>
       <w:proofErr w:type="spellStart"/>
       <w:r>
         <w:rPr>
@@ -1176,7 +1174,7 @@
           <w:r>
             <w:fldChar w:fldCharType="separate"/>
           </w:r>
-          <w:hyperlink w:anchor="_Toc40558522" w:history="1">
+          <w:hyperlink w:anchor="_Toc41681549" w:history="1">
             <w:r>
               <w:rPr>
                 <w:rStyle w:val="Hyperlink"/>
@@ -1222,7 +1220,7 @@
                 <w:noProof/>
                 <w:webHidden/>
               </w:rPr>
-              <w:instrText xml:space="preserve"> PAGEREF _Toc40558522 \h </w:instrText>
+              <w:instrText xml:space="preserve"> PAGEREF _Toc41681549 \h </w:instrText>
             </w:r>
             <w:r>
               <w:rPr>
@@ -1267,7 +1265,7 @@
               <w:sz w:val="22"/>
             </w:rPr>
           </w:pPr>
-          <w:hyperlink w:anchor="_Toc40558523" w:history="1">
+          <w:hyperlink w:anchor="_Toc41681550" w:history="1">
             <w:r>
               <w:rPr>
                 <w:rStyle w:val="Hyperlink"/>
@@ -1313,7 +1311,7 @@
                 <w:noProof/>
                 <w:webHidden/>
               </w:rPr>
-              <w:instrText xml:space="preserve"> PAGEREF _Toc40558523 \h </w:instrText>
+              <w:instrText xml:space="preserve"> PAGEREF _Toc41681550 \h </w:instrText>
             </w:r>
             <w:r>
               <w:rPr>
@@ -1358,7 +1356,7 @@
               <w:sz w:val="22"/>
             </w:rPr>
           </w:pPr>
-          <w:hyperlink w:anchor="_Toc40558524" w:history="1">
+          <w:hyperlink w:anchor="_Toc41681551" w:history="1">
             <w:r>
               <w:rPr>
                 <w:rStyle w:val="Hyperlink"/>
@@ -1404,7 +1402,7 @@
                 <w:noProof/>
                 <w:webHidden/>
               </w:rPr>
-              <w:instrText xml:space="preserve"> PAGEREF _Toc40558524 \h </w:instrText>
+              <w:instrText xml:space="preserve"> PAGEREF _Toc41681551 \h </w:instrText>
             </w:r>
             <w:r>
               <w:rPr>
@@ -1449,7 +1447,7 @@
               <w:sz w:val="22"/>
             </w:rPr>
           </w:pPr>
-          <w:hyperlink w:anchor="_Toc40558525" w:history="1">
+          <w:hyperlink w:anchor="_Toc41681552" w:history="1">
             <w:r>
               <w:rPr>
                 <w:rStyle w:val="Hyperlink"/>
@@ -1495,7 +1493,7 @@
                 <w:noProof/>
                 <w:webHidden/>
               </w:rPr>
-              <w:instrText xml:space="preserve"> PAGEREF _Toc40558525 \h </w:instrText>
+              <w:instrText xml:space="preserve"> PAGEREF _Toc41681552 \h </w:instrText>
             </w:r>
             <w:r>
               <w:rPr>
@@ -1540,7 +1538,7 @@
               <w:sz w:val="22"/>
             </w:rPr>
           </w:pPr>
-          <w:hyperlink w:anchor="_Toc40558526" w:history="1">
+          <w:hyperlink w:anchor="_Toc41681553" w:history="1">
             <w:r>
               <w:rPr>
                 <w:rStyle w:val="Hyperlink"/>
@@ -1586,7 +1584,7 @@
                 <w:noProof/>
                 <w:webHidden/>
               </w:rPr>
-              <w:instrText xml:space="preserve"> PAGEREF _Toc40558526 \h </w:instrText>
+              <w:instrText xml:space="preserve"> PAGEREF _Toc41681553 \h </w:instrText>
             </w:r>
             <w:r>
               <w:rPr>
@@ -1631,7 +1629,7 @@
               <w:sz w:val="22"/>
             </w:rPr>
           </w:pPr>
-          <w:hyperlink w:anchor="_Toc40558527" w:history="1">
+          <w:hyperlink w:anchor="_Toc41681554" w:history="1">
             <w:r>
               <w:rPr>
                 <w:rStyle w:val="Hyperlink"/>
@@ -1677,7 +1675,7 @@
                 <w:noProof/>
                 <w:webHidden/>
               </w:rPr>
-              <w:instrText xml:space="preserve"> PAGEREF _Toc40558527 \h </w:instrText>
+              <w:instrText xml:space="preserve"> PAGEREF _Toc41681554 \h </w:instrText>
             </w:r>
             <w:r>
               <w:rPr>
@@ -1722,7 +1720,7 @@
               <w:sz w:val="22"/>
             </w:rPr>
           </w:pPr>
-          <w:hyperlink w:anchor="_Toc40558528" w:history="1">
+          <w:hyperlink w:anchor="_Toc41681555" w:history="1">
             <w:r>
               <w:rPr>
                 <w:rStyle w:val="Hyperlink"/>
@@ -1768,7 +1766,7 @@
                 <w:noProof/>
                 <w:webHidden/>
               </w:rPr>
-              <w:instrText xml:space="preserve"> PAGEREF _Toc40558528 \h </w:instrText>
+              <w:instrText xml:space="preserve"> PAGEREF _Toc41681555 \h </w:instrText>
             </w:r>
             <w:r>
               <w:rPr>
@@ -1813,7 +1811,7 @@
               <w:sz w:val="22"/>
             </w:rPr>
           </w:pPr>
-          <w:hyperlink w:anchor="_Toc40558529" w:history="1">
+          <w:hyperlink w:anchor="_Toc41681556" w:history="1">
             <w:r>
               <w:rPr>
                 <w:rStyle w:val="Hyperlink"/>
@@ -1861,7 +1859,7 @@
                 <w:noProof/>
                 <w:webHidden/>
               </w:rPr>
-              <w:instrText xml:space="preserve"> PAGEREF _Toc40558529 \h </w:instrText>
+              <w:instrText xml:space="preserve"> PAGEREF _Toc41681556 \h </w:instrText>
             </w:r>
             <w:r>
               <w:rPr>
@@ -1906,7 +1904,7 @@
               <w:sz w:val="22"/>
             </w:rPr>
           </w:pPr>
-          <w:hyperlink w:anchor="_Toc40558530" w:history="1">
+          <w:hyperlink w:anchor="_Toc41681557" w:history="1">
             <w:r>
               <w:rPr>
                 <w:rStyle w:val="Hyperlink"/>
@@ -1955,7 +1953,7 @@
                 <w:noProof/>
                 <w:webHidden/>
               </w:rPr>
-              <w:instrText xml:space="preserve"> PAGEREF _Toc40558530 \h </w:instrText>
+              <w:instrText xml:space="preserve"> PAGEREF _Toc41681557 \h </w:instrText>
             </w:r>
             <w:r>
               <w:rPr>
@@ -2000,7 +1998,7 @@
               <w:sz w:val="22"/>
             </w:rPr>
           </w:pPr>
-          <w:hyperlink w:anchor="_Toc40558531" w:history="1">
+          <w:hyperlink w:anchor="_Toc41681558" w:history="1">
             <w:r>
               <w:rPr>
                 <w:rStyle w:val="Hyperlink"/>
@@ -2048,7 +2046,7 @@
                 <w:noProof/>
                 <w:webHidden/>
               </w:rPr>
-              <w:instrText xml:space="preserve"> PAGEREF _Toc40558531 \h </w:instrText>
+              <w:instrText xml:space="preserve"> PAGEREF _Toc41681558 \h </w:instrText>
             </w:r>
             <w:r>
               <w:rPr>
@@ -2093,7 +2091,7 @@
               <w:sz w:val="22"/>
             </w:rPr>
           </w:pPr>
-          <w:hyperlink w:anchor="_Toc40558532" w:history="1">
+          <w:hyperlink w:anchor="_Toc41681559" w:history="1">
             <w:r>
               <w:rPr>
                 <w:rStyle w:val="Hyperlink"/>
@@ -2141,7 +2139,7 @@
                 <w:noProof/>
                 <w:webHidden/>
               </w:rPr>
-              <w:instrText xml:space="preserve"> PAGEREF _Toc40558532 \h </w:instrText>
+              <w:instrText xml:space="preserve"> PAGEREF _Toc41681559 \h </w:instrText>
             </w:r>
             <w:r>
               <w:rPr>
@@ -2186,7 +2184,7 @@
               <w:sz w:val="22"/>
             </w:rPr>
           </w:pPr>
-          <w:hyperlink w:anchor="_Toc40558533" w:history="1">
+          <w:hyperlink w:anchor="_Toc41681560" w:history="1">
             <w:r>
               <w:rPr>
                 <w:rStyle w:val="Hyperlink"/>
@@ -2235,7 +2233,7 @@
                 <w:noProof/>
                 <w:webHidden/>
               </w:rPr>
-              <w:instrText xml:space="preserve"> PAGEREF _Toc40558533 \h </w:instrText>
+              <w:instrText xml:space="preserve"> PAGEREF _Toc41681560 \h </w:instrText>
             </w:r>
             <w:r>
               <w:rPr>
@@ -2280,7 +2278,7 @@
               <w:sz w:val="22"/>
             </w:rPr>
           </w:pPr>
-          <w:hyperlink w:anchor="_Toc40558534" w:history="1">
+          <w:hyperlink w:anchor="_Toc41681561" w:history="1">
             <w:r>
               <w:rPr>
                 <w:rStyle w:val="Hyperlink"/>
@@ -2329,7 +2327,7 @@
                 <w:noProof/>
                 <w:webHidden/>
               </w:rPr>
-              <w:instrText xml:space="preserve"> PAGEREF _Toc40558534 \h </w:instrText>
+              <w:instrText xml:space="preserve"> PAGEREF _Toc41681561 \h </w:instrText>
             </w:r>
             <w:r>
               <w:rPr>
@@ -2374,7 +2372,7 @@
               <w:sz w:val="22"/>
             </w:rPr>
           </w:pPr>
-          <w:hyperlink w:anchor="_Toc40558535" w:history="1">
+          <w:hyperlink w:anchor="_Toc41681562" w:history="1">
             <w:r>
               <w:rPr>
                 <w:rStyle w:val="Hyperlink"/>
@@ -2422,7 +2420,7 @@
                 <w:noProof/>
                 <w:webHidden/>
               </w:rPr>
-              <w:instrText xml:space="preserve"> PAGEREF _Toc40558535 \h </w:instrText>
+              <w:instrText xml:space="preserve"> PAGEREF _Toc41681562 \h </w:instrText>
             </w:r>
             <w:r>
               <w:rPr>
@@ -2467,7 +2465,7 @@
               <w:sz w:val="22"/>
             </w:rPr>
           </w:pPr>
-          <w:hyperlink w:anchor="_Toc40558536" w:history="1">
+          <w:hyperlink w:anchor="_Toc41681563" w:history="1">
             <w:r>
               <w:rPr>
                 <w:rStyle w:val="Hyperlink"/>
@@ -2515,7 +2513,7 @@
                 <w:noProof/>
                 <w:webHidden/>
               </w:rPr>
-              <w:instrText xml:space="preserve"> PAGEREF _Toc40558536 \h </w:instrText>
+              <w:instrText xml:space="preserve"> PAGEREF _Toc41681563 \h </w:instrText>
             </w:r>
             <w:r>
               <w:rPr>
@@ -2560,7 +2558,7 @@
               <w:sz w:val="22"/>
             </w:rPr>
           </w:pPr>
-          <w:hyperlink w:anchor="_Toc40558537" w:history="1">
+          <w:hyperlink w:anchor="_Toc41681564" w:history="1">
             <w:r>
               <w:rPr>
                 <w:rStyle w:val="Hyperlink"/>
@@ -2606,7 +2604,7 @@
                 <w:noProof/>
                 <w:webHidden/>
               </w:rPr>
-              <w:instrText xml:space="preserve"> PAGEREF _Toc40558537 \h </w:instrText>
+              <w:instrText xml:space="preserve"> PAGEREF _Toc41681564 \h </w:instrText>
             </w:r>
             <w:r>
               <w:rPr>
@@ -2651,7 +2649,7 @@
               <w:sz w:val="22"/>
             </w:rPr>
           </w:pPr>
-          <w:hyperlink w:anchor="_Toc40558538" w:history="1">
+          <w:hyperlink w:anchor="_Toc41681565" w:history="1">
             <w:r>
               <w:rPr>
                 <w:rStyle w:val="Hyperlink"/>
@@ -2697,7 +2695,7 @@
                 <w:noProof/>
                 <w:webHidden/>
               </w:rPr>
-              <w:instrText xml:space="preserve"> PAGEREF _Toc40558538 \h </w:instrText>
+              <w:instrText xml:space="preserve"> PAGEREF _Toc41681565 \h </w:instrText>
             </w:r>
             <w:r>
               <w:rPr>
@@ -2742,7 +2740,7 @@
               <w:sz w:val="22"/>
             </w:rPr>
           </w:pPr>
-          <w:hyperlink w:anchor="_Toc40558539" w:history="1">
+          <w:hyperlink w:anchor="_Toc41681566" w:history="1">
             <w:r>
               <w:rPr>
                 <w:rStyle w:val="Hyperlink"/>
@@ -2788,7 +2786,7 @@
                 <w:noProof/>
                 <w:webHidden/>
               </w:rPr>
-              <w:instrText xml:space="preserve"> PAGEREF _Toc40558539 \h </w:instrText>
+              <w:instrText xml:space="preserve"> PAGEREF _Toc41681566 \h </w:instrText>
             </w:r>
             <w:r>
               <w:rPr>
@@ -2834,6 +2832,8 @@
       <w:r>
         <w:br w:type="page"/>
       </w:r>
+      <w:bookmarkStart w:id="0" w:name="_GoBack"/>
+      <w:bookmarkEnd w:id="0"/>
     </w:p>
     <w:p>
       <w:pPr>
@@ -2846,7 +2846,7 @@
         <w:spacing w:line="360" w:lineRule="auto"/>
         <w:ind w:left="705" w:hanging="720"/>
       </w:pPr>
-      <w:bookmarkStart w:id="1" w:name="_Toc40558522"/>
+      <w:bookmarkStart w:id="1" w:name="_Toc41681549"/>
       <w:proofErr w:type="spellStart"/>
       <w:r>
         <w:t>Uvod</w:t>
@@ -2864,7 +2864,7 @@
         <w:spacing w:after="0" w:line="480" w:lineRule="auto"/>
         <w:ind w:left="705" w:hanging="720"/>
       </w:pPr>
-      <w:bookmarkStart w:id="2" w:name="_Toc40558523"/>
+      <w:bookmarkStart w:id="2" w:name="_Toc41681550"/>
       <w:proofErr w:type="spellStart"/>
       <w:r>
         <w:t>Rezime</w:t>
@@ -2971,7 +2971,7 @@
         <w:spacing w:after="0" w:line="480" w:lineRule="auto"/>
         <w:ind w:left="705" w:hanging="720"/>
       </w:pPr>
-      <w:bookmarkStart w:id="3" w:name="_Toc40558524"/>
+      <w:bookmarkStart w:id="3" w:name="_Toc41681551"/>
       <w:proofErr w:type="spellStart"/>
       <w:r>
         <w:t>Namena</w:t>
@@ -3278,7 +3278,7 @@
         <w:spacing w:line="480" w:lineRule="auto"/>
         <w:ind w:left="705" w:hanging="720"/>
       </w:pPr>
-      <w:bookmarkStart w:id="4" w:name="_Toc40558525"/>
+      <w:bookmarkStart w:id="4" w:name="_Toc41681552"/>
       <w:r>
         <w:t>Reference</w:t>
       </w:r>
@@ -3463,7 +3463,7 @@
         <w:spacing w:line="360" w:lineRule="auto"/>
         <w:ind w:left="705" w:hanging="720"/>
       </w:pPr>
-      <w:bookmarkStart w:id="5" w:name="_Toc40558526"/>
+      <w:bookmarkStart w:id="5" w:name="_Toc41681553"/>
       <w:r>
         <w:t xml:space="preserve">Scenario </w:t>
       </w:r>
@@ -3484,7 +3484,7 @@
         <w:spacing w:after="57" w:line="480" w:lineRule="auto"/>
         <w:ind w:left="705" w:hanging="720"/>
       </w:pPr>
-      <w:bookmarkStart w:id="6" w:name="_Toc40558527"/>
+      <w:bookmarkStart w:id="6" w:name="_Toc41681554"/>
       <w:proofErr w:type="spellStart"/>
       <w:r>
         <w:rPr>
@@ -3747,7 +3747,7 @@
           <w:u w:val="single" w:color="000000"/>
         </w:rPr>
       </w:pPr>
-      <w:bookmarkStart w:id="7" w:name="_Toc40558528"/>
+      <w:bookmarkStart w:id="7" w:name="_Toc41681555"/>
       <w:r>
         <w:rPr>
           <w:u w:val="single" w:color="000000"/>
@@ -3785,7 +3785,7 @@
           <w:i/>
         </w:rPr>
       </w:pPr>
-      <w:bookmarkStart w:id="8" w:name="_Toc40558529"/>
+      <w:bookmarkStart w:id="8" w:name="_Toc41681556"/>
       <w:proofErr w:type="spellStart"/>
       <w:r>
         <w:rPr>
@@ -3930,7 +3930,7 @@
           <w:iCs/>
         </w:rPr>
       </w:pPr>
-      <w:bookmarkStart w:id="9" w:name="_Toc40558530"/>
+      <w:bookmarkStart w:id="9" w:name="_Toc41681557"/>
       <w:proofErr w:type="spellStart"/>
       <w:r>
         <w:rPr>
@@ -4104,7 +4104,7 @@
           <w:i/>
         </w:rPr>
       </w:pPr>
-      <w:bookmarkStart w:id="10" w:name="_Toc40558531"/>
+      <w:bookmarkStart w:id="10" w:name="_Toc41681558"/>
       <w:proofErr w:type="spellStart"/>
       <w:r>
         <w:rPr>
@@ -4239,7 +4239,7 @@
           <w:i/>
         </w:rPr>
       </w:pPr>
-      <w:bookmarkStart w:id="12" w:name="_Toc40558532"/>
+      <w:bookmarkStart w:id="12" w:name="_Toc41681559"/>
       <w:proofErr w:type="spellStart"/>
       <w:r>
         <w:rPr>
@@ -4396,7 +4396,7 @@
           <w:iCs/>
         </w:rPr>
       </w:pPr>
-      <w:bookmarkStart w:id="13" w:name="_Toc40558533"/>
+      <w:bookmarkStart w:id="13" w:name="_Toc41681560"/>
       <w:proofErr w:type="spellStart"/>
       <w:r>
         <w:rPr>
@@ -4523,7 +4523,7 @@
           <w:iCs/>
         </w:rPr>
       </w:pPr>
-      <w:bookmarkStart w:id="14" w:name="_Toc40558534"/>
+      <w:bookmarkStart w:id="14" w:name="_Toc41681561"/>
       <w:proofErr w:type="spellStart"/>
       <w:r>
         <w:rPr>
@@ -4681,7 +4681,7 @@
           <w:i/>
         </w:rPr>
       </w:pPr>
-      <w:bookmarkStart w:id="15" w:name="_Toc40558535"/>
+      <w:bookmarkStart w:id="15" w:name="_Toc41681562"/>
       <w:proofErr w:type="spellStart"/>
       <w:r>
         <w:rPr>
@@ -5122,7 +5122,7 @@
           <w:i/>
         </w:rPr>
       </w:pPr>
-      <w:bookmarkStart w:id="16" w:name="_Toc40558536"/>
+      <w:bookmarkStart w:id="16" w:name="_Toc41681563"/>
       <w:proofErr w:type="spellStart"/>
       <w:r>
         <w:rPr>
@@ -6974,6 +6974,116 @@
     </w:p>
     <w:p>
       <w:pPr>
+        <w:pStyle w:val="ListParagraph"/>
+        <w:numPr>
+          <w:ilvl w:val="0"/>
+          <w:numId w:val="7"/>
+        </w:numPr>
+        <w:spacing w:after="0"/>
+        <w:rPr>
+          <w:rFonts w:eastAsia="Times New Roman" w:cs="Times New Roman"/>
+        </w:rPr>
+      </w:pPr>
+      <w:proofErr w:type="spellStart"/>
+      <w:r>
+        <w:rPr>
+          <w:rFonts w:eastAsia="Times New Roman" w:cs="Times New Roman"/>
+        </w:rPr>
+        <w:t>Ukoliko</w:t>
+      </w:r>
+      <w:proofErr w:type="spellEnd"/>
+      <w:r>
+        <w:rPr>
+          <w:rFonts w:eastAsia="Times New Roman" w:cs="Times New Roman"/>
+        </w:rPr>
+        <w:t xml:space="preserve"> </w:t>
+      </w:r>
+      <w:r>
+        <w:rPr>
+          <w:rFonts w:eastAsia="Times New Roman" w:cs="Times New Roman"/>
+        </w:rPr>
+        <w:t xml:space="preserve">je email </w:t>
+      </w:r>
+      <w:proofErr w:type="spellStart"/>
+      <w:r>
+        <w:rPr>
+          <w:rFonts w:eastAsia="Times New Roman" w:cs="Times New Roman"/>
+        </w:rPr>
+        <w:t>adresa</w:t>
+      </w:r>
+      <w:proofErr w:type="spellEnd"/>
+      <w:r>
+        <w:rPr>
+          <w:rFonts w:eastAsia="Times New Roman" w:cs="Times New Roman"/>
+        </w:rPr>
+        <w:t xml:space="preserve"> </w:t>
+      </w:r>
+      <w:proofErr w:type="spellStart"/>
+      <w:r>
+        <w:rPr>
+          <w:rFonts w:eastAsia="Times New Roman" w:cs="Times New Roman"/>
+        </w:rPr>
+        <w:t>promenjena</w:t>
+      </w:r>
+      <w:proofErr w:type="spellEnd"/>
+      <w:r>
+        <w:rPr>
+          <w:rFonts w:eastAsia="Times New Roman" w:cs="Times New Roman"/>
+        </w:rPr>
+        <w:t xml:space="preserve">, </w:t>
+      </w:r>
+      <w:proofErr w:type="spellStart"/>
+      <w:r>
+        <w:rPr>
+          <w:rFonts w:eastAsia="Times New Roman" w:cs="Times New Roman"/>
+        </w:rPr>
+        <w:t>a</w:t>
+      </w:r>
+      <w:proofErr w:type="spellEnd"/>
+      <w:r>
+        <w:rPr>
+          <w:rFonts w:eastAsia="Times New Roman" w:cs="Times New Roman"/>
+        </w:rPr>
+        <w:t xml:space="preserve"> nova</w:t>
+      </w:r>
+      <w:r>
+        <w:rPr>
+          <w:rFonts w:eastAsia="Times New Roman" w:cs="Times New Roman"/>
+        </w:rPr>
+        <w:t xml:space="preserve"> email </w:t>
+      </w:r>
+      <w:proofErr w:type="spellStart"/>
+      <w:r>
+        <w:rPr>
+          <w:rFonts w:eastAsia="Times New Roman" w:cs="Times New Roman"/>
+        </w:rPr>
+        <w:t>adresa</w:t>
+      </w:r>
+      <w:proofErr w:type="spellEnd"/>
+      <w:r>
+        <w:rPr>
+          <w:rFonts w:eastAsia="Times New Roman" w:cs="Times New Roman"/>
+        </w:rPr>
+        <w:t xml:space="preserve"> </w:t>
+      </w:r>
+      <w:proofErr w:type="spellStart"/>
+      <w:r>
+        <w:rPr>
+          <w:rFonts w:eastAsia="Times New Roman" w:cs="Times New Roman"/>
+        </w:rPr>
+        <w:t>ve</w:t>
+      </w:r>
+      <w:proofErr w:type="spellEnd"/>
+      <w:r>
+        <w:rPr>
+          <w:rFonts w:eastAsia="Times New Roman" w:cs="Times New Roman"/>
+          <w:lang w:val="sr-Latn-RS"/>
+        </w:rPr>
+        <w:t>ć postoji u sistemu, sistem prikazuje odgovarajuću poruku.</w:t>
+      </w:r>
+    </w:p>
+    <w:p>
+      <w:pPr>
         <w:spacing w:after="113"/>
       </w:pPr>
     </w:p>
@@ -6988,7 +7098,7 @@
         <w:spacing w:after="0" w:line="480" w:lineRule="auto"/>
         <w:ind w:left="705" w:hanging="720"/>
       </w:pPr>
-      <w:bookmarkStart w:id="17" w:name="_Toc40558537"/>
+      <w:bookmarkStart w:id="17" w:name="_Toc41681564"/>
       <w:proofErr w:type="spellStart"/>
       <w:r>
         <w:t>Posebni</w:t>
@@ -7037,7 +7147,7 @@
         <w:spacing w:after="0" w:line="480" w:lineRule="auto"/>
         <w:ind w:left="705" w:hanging="720"/>
       </w:pPr>
-      <w:bookmarkStart w:id="18" w:name="_Toc40558538"/>
+      <w:bookmarkStart w:id="18" w:name="_Toc41681565"/>
       <w:proofErr w:type="spellStart"/>
       <w:r>
         <w:t>Preduslovi</w:t>
@@ -7171,7 +7281,7 @@
         <w:spacing w:after="90" w:line="480" w:lineRule="auto"/>
         <w:ind w:left="705" w:hanging="720"/>
       </w:pPr>
-      <w:bookmarkStart w:id="19" w:name="_Toc40558539"/>
+      <w:bookmarkStart w:id="19" w:name="_Toc41681566"/>
       <w:proofErr w:type="spellStart"/>
       <w:r>
         <w:t>Posledice</w:t>
@@ -10091,7 +10201,7 @@
 </file>
 
 <file path=customXml/itemProps1.xml><?xml version="1.0" encoding="utf-8"?>
-<ds:datastoreItem xmlns:ds="http://schemas.openxmlformats.org/officeDocument/2006/customXml" ds:itemID="{1E323199-9CA9-4B99-84C9-D8BD3F4CA03C}">
+<ds:datastoreItem xmlns:ds="http://schemas.openxmlformats.org/officeDocument/2006/customXml" ds:itemID="{5FE4AFC0-5A65-4066-AB68-5663A4D32426}">
   <ds:schemaRefs>
     <ds:schemaRef ds:uri="http://schemas.openxmlformats.org/officeDocument/2006/bibliography"/>
   </ds:schemaRefs>

</xml_diff>

<commit_message>
test kazna, provera, uplata, isplata, azuriran model baze
</commit_message>
<xml_diff>
--- a/dokumentacija/faza2/ssu/izmenaProfila.docx
+++ b/dokumentacija/faza2/ssu/izmenaProfila.docx
@@ -2832,8 +2832,6 @@
       <w:r>
         <w:br w:type="page"/>
       </w:r>
-      <w:bookmarkStart w:id="0" w:name="_GoBack"/>
-      <w:bookmarkEnd w:id="0"/>
     </w:p>
     <w:p>
       <w:pPr>
@@ -2846,12 +2844,12 @@
         <w:spacing w:line="360" w:lineRule="auto"/>
         <w:ind w:left="705" w:hanging="720"/>
       </w:pPr>
-      <w:bookmarkStart w:id="1" w:name="_Toc41681549"/>
+      <w:bookmarkStart w:id="0" w:name="_Toc41681549"/>
       <w:proofErr w:type="spellStart"/>
       <w:r>
         <w:t>Uvod</w:t>
       </w:r>
-      <w:bookmarkEnd w:id="1"/>
+      <w:bookmarkEnd w:id="0"/>
       <w:proofErr w:type="spellEnd"/>
       <w:r>
         <w:t xml:space="preserve"> </w:t>
@@ -2864,12 +2862,12 @@
         <w:spacing w:after="0" w:line="480" w:lineRule="auto"/>
         <w:ind w:left="705" w:hanging="720"/>
       </w:pPr>
-      <w:bookmarkStart w:id="2" w:name="_Toc41681550"/>
+      <w:bookmarkStart w:id="1" w:name="_Toc41681550"/>
       <w:proofErr w:type="spellStart"/>
       <w:r>
         <w:t>Rezime</w:t>
       </w:r>
-      <w:bookmarkEnd w:id="2"/>
+      <w:bookmarkEnd w:id="1"/>
       <w:proofErr w:type="spellEnd"/>
       <w:r>
         <w:t xml:space="preserve"> </w:t>
@@ -2971,7 +2969,7 @@
         <w:spacing w:after="0" w:line="480" w:lineRule="auto"/>
         <w:ind w:left="705" w:hanging="720"/>
       </w:pPr>
-      <w:bookmarkStart w:id="3" w:name="_Toc41681551"/>
+      <w:bookmarkStart w:id="2" w:name="_Toc41681551"/>
       <w:proofErr w:type="spellStart"/>
       <w:r>
         <w:t>Namena</w:t>
@@ -3008,7 +3006,7 @@
       <w:r>
         <w:t>grupe</w:t>
       </w:r>
-      <w:bookmarkEnd w:id="3"/>
+      <w:bookmarkEnd w:id="2"/>
       <w:proofErr w:type="spellEnd"/>
       <w:r>
         <w:t xml:space="preserve"> </w:t>
@@ -3278,11 +3276,11 @@
         <w:spacing w:line="480" w:lineRule="auto"/>
         <w:ind w:left="705" w:hanging="720"/>
       </w:pPr>
-      <w:bookmarkStart w:id="4" w:name="_Toc41681552"/>
+      <w:bookmarkStart w:id="3" w:name="_Toc41681552"/>
       <w:r>
         <w:t>Reference</w:t>
       </w:r>
-      <w:bookmarkEnd w:id="4"/>
+      <w:bookmarkEnd w:id="3"/>
       <w:r>
         <w:t xml:space="preserve"> </w:t>
       </w:r>
@@ -3463,7 +3461,7 @@
         <w:spacing w:line="360" w:lineRule="auto"/>
         <w:ind w:left="705" w:hanging="720"/>
       </w:pPr>
-      <w:bookmarkStart w:id="5" w:name="_Toc41681553"/>
+      <w:bookmarkStart w:id="4" w:name="_Toc41681553"/>
       <w:r>
         <w:t xml:space="preserve">Scenario </w:t>
       </w:r>
@@ -3475,7 +3473,7 @@
       <w:r>
         <w:t xml:space="preserve"> IZMENA PROFILA</w:t>
       </w:r>
-      <w:bookmarkEnd w:id="5"/>
+      <w:bookmarkEnd w:id="4"/>
     </w:p>
     <w:p/>
     <w:p>
@@ -3484,7 +3482,7 @@
         <w:spacing w:after="57" w:line="480" w:lineRule="auto"/>
         <w:ind w:left="705" w:hanging="720"/>
       </w:pPr>
-      <w:bookmarkStart w:id="6" w:name="_Toc41681554"/>
+      <w:bookmarkStart w:id="5" w:name="_Toc41681554"/>
       <w:proofErr w:type="spellStart"/>
       <w:r>
         <w:rPr>
@@ -3506,7 +3504,7 @@
         </w:rPr>
         <w:t>opis</w:t>
       </w:r>
-      <w:bookmarkEnd w:id="6"/>
+      <w:bookmarkEnd w:id="5"/>
       <w:proofErr w:type="spellEnd"/>
     </w:p>
     <w:p>
@@ -3747,7 +3745,7 @@
           <w:u w:val="single" w:color="000000"/>
         </w:rPr>
       </w:pPr>
-      <w:bookmarkStart w:id="7" w:name="_Toc41681555"/>
+      <w:bookmarkStart w:id="6" w:name="_Toc41681555"/>
       <w:r>
         <w:rPr>
           <w:u w:val="single" w:color="000000"/>
@@ -3773,7 +3771,7 @@
         </w:rPr>
         <w:t>aja</w:t>
       </w:r>
-      <w:bookmarkEnd w:id="7"/>
+      <w:bookmarkEnd w:id="6"/>
       <w:proofErr w:type="spellEnd"/>
     </w:p>
     <w:p>
@@ -3785,7 +3783,7 @@
           <w:i/>
         </w:rPr>
       </w:pPr>
-      <w:bookmarkStart w:id="8" w:name="_Toc41681556"/>
+      <w:bookmarkStart w:id="7" w:name="_Toc41681556"/>
       <w:proofErr w:type="spellStart"/>
       <w:r>
         <w:rPr>
@@ -3827,7 +3825,7 @@
         </w:rPr>
         <w:t>adresu</w:t>
       </w:r>
-      <w:bookmarkEnd w:id="8"/>
+      <w:bookmarkEnd w:id="7"/>
       <w:proofErr w:type="spellEnd"/>
     </w:p>
     <w:p>
@@ -3930,7 +3928,7 @@
           <w:iCs/>
         </w:rPr>
       </w:pPr>
-      <w:bookmarkStart w:id="9" w:name="_Toc41681557"/>
+      <w:bookmarkStart w:id="8" w:name="_Toc41681557"/>
       <w:proofErr w:type="spellStart"/>
       <w:r>
         <w:rPr>
@@ -3971,7 +3969,7 @@
         </w:rPr>
         <w:t>telefon</w:t>
       </w:r>
-      <w:bookmarkEnd w:id="9"/>
+      <w:bookmarkEnd w:id="8"/>
       <w:proofErr w:type="spellEnd"/>
     </w:p>
     <w:p>
@@ -3999,7 +3997,6 @@
         <w:t xml:space="preserve"> </w:t>
       </w:r>
       <w:proofErr w:type="spellStart"/>
-      <w:proofErr w:type="gramStart"/>
       <w:r>
         <w:rPr>
           <w:rFonts w:cs="Times New Roman"/>
@@ -4031,7 +4028,6 @@
         <w:t>broj</w:t>
       </w:r>
       <w:proofErr w:type="spellEnd"/>
-      <w:proofErr w:type="gramEnd"/>
       <w:r>
         <w:rPr>
           <w:rFonts w:cs="Times New Roman"/>
@@ -4104,7 +4100,7 @@
           <w:i/>
         </w:rPr>
       </w:pPr>
-      <w:bookmarkStart w:id="10" w:name="_Toc41681558"/>
+      <w:bookmarkStart w:id="9" w:name="_Toc41681558"/>
       <w:proofErr w:type="spellStart"/>
       <w:r>
         <w:rPr>
@@ -4140,7 +4136,7 @@
         </w:rPr>
         <w:t>ime</w:t>
       </w:r>
-      <w:bookmarkEnd w:id="10"/>
+      <w:bookmarkEnd w:id="9"/>
       <w:proofErr w:type="spellEnd"/>
     </w:p>
     <w:p>
@@ -4156,7 +4152,7 @@
       <w:r>
         <w:t xml:space="preserve">  </w:t>
       </w:r>
-      <w:bookmarkStart w:id="11" w:name="_Toc3394823"/>
+      <w:bookmarkStart w:id="10" w:name="_Toc3394823"/>
       <w:r>
         <w:rPr>
           <w:rFonts w:cs="Times New Roman"/>
@@ -4228,7 +4224,7 @@
         </w:rPr>
         <w:t xml:space="preserve"> polje.</w:t>
       </w:r>
-      <w:bookmarkEnd w:id="11"/>
+      <w:bookmarkEnd w:id="10"/>
     </w:p>
     <w:p/>
     <w:p>
@@ -4239,7 +4235,7 @@
           <w:i/>
         </w:rPr>
       </w:pPr>
-      <w:bookmarkStart w:id="12" w:name="_Toc41681559"/>
+      <w:bookmarkStart w:id="11" w:name="_Toc41681559"/>
       <w:proofErr w:type="spellStart"/>
       <w:r>
         <w:rPr>
@@ -4287,7 +4283,7 @@
         </w:rPr>
         <w:t>prezime</w:t>
       </w:r>
-      <w:bookmarkEnd w:id="12"/>
+      <w:bookmarkEnd w:id="11"/>
       <w:proofErr w:type="spellEnd"/>
     </w:p>
     <w:p>
@@ -4396,7 +4392,7 @@
           <w:iCs/>
         </w:rPr>
       </w:pPr>
-      <w:bookmarkStart w:id="13" w:name="_Toc41681560"/>
+      <w:bookmarkStart w:id="12" w:name="_Toc41681560"/>
       <w:proofErr w:type="spellStart"/>
       <w:r>
         <w:rPr>
@@ -4430,7 +4426,7 @@
         </w:rPr>
         <w:t xml:space="preserve"> grad</w:t>
       </w:r>
-      <w:bookmarkEnd w:id="13"/>
+      <w:bookmarkEnd w:id="12"/>
     </w:p>
     <w:p>
       <w:pPr>
@@ -4523,7 +4519,7 @@
           <w:iCs/>
         </w:rPr>
       </w:pPr>
-      <w:bookmarkStart w:id="14" w:name="_Toc41681561"/>
+      <w:bookmarkStart w:id="13" w:name="_Toc41681561"/>
       <w:proofErr w:type="spellStart"/>
       <w:r>
         <w:rPr>
@@ -4564,7 +4560,7 @@
         </w:rPr>
         <w:t>adresa</w:t>
       </w:r>
-      <w:bookmarkEnd w:id="14"/>
+      <w:bookmarkEnd w:id="13"/>
       <w:proofErr w:type="spellEnd"/>
       <w:r>
         <w:rPr>
@@ -4681,7 +4677,7 @@
           <w:i/>
         </w:rPr>
       </w:pPr>
-      <w:bookmarkStart w:id="15" w:name="_Toc41681562"/>
+      <w:bookmarkStart w:id="14" w:name="_Toc41681562"/>
       <w:proofErr w:type="spellStart"/>
       <w:r>
         <w:rPr>
@@ -4743,7 +4739,7 @@
         </w:rPr>
         <w:t>izmene</w:t>
       </w:r>
-      <w:bookmarkEnd w:id="15"/>
+      <w:bookmarkEnd w:id="14"/>
       <w:proofErr w:type="spellEnd"/>
     </w:p>
     <w:p>
@@ -5122,7 +5118,7 @@
           <w:i/>
         </w:rPr>
       </w:pPr>
-      <w:bookmarkStart w:id="16" w:name="_Toc41681563"/>
+      <w:bookmarkStart w:id="15" w:name="_Toc41681563"/>
       <w:proofErr w:type="spellStart"/>
       <w:r>
         <w:rPr>
@@ -5184,7 +5180,7 @@
         </w:rPr>
         <w:t>profila</w:t>
       </w:r>
-      <w:bookmarkEnd w:id="16"/>
+      <w:bookmarkEnd w:id="15"/>
       <w:proofErr w:type="spellEnd"/>
     </w:p>
     <w:p>
@@ -5273,15 +5269,7 @@
           <w:rFonts w:cs="Times New Roman"/>
           <w:szCs w:val="20"/>
         </w:rPr>
-        <w:t xml:space="preserve">SAČUVAJ </w:t>
-      </w:r>
-      <w:proofErr w:type="gramStart"/>
-      <w:r>
-        <w:rPr>
-          <w:rFonts w:cs="Times New Roman"/>
-          <w:szCs w:val="20"/>
-        </w:rPr>
-        <w:t>IZMENE</w:t>
+        <w:t>SAČUVAJ IZMENE</w:t>
       </w:r>
       <w:r>
         <w:rPr>
@@ -5299,7 +5287,6 @@
         <w:t>mogu</w:t>
       </w:r>
       <w:proofErr w:type="spellEnd"/>
-      <w:proofErr w:type="gramEnd"/>
       <w:r>
         <w:rPr>
           <w:rFonts w:cs="Times New Roman"/>
@@ -6595,53 +6582,69 @@
         </w:rPr>
         <w:t xml:space="preserve">” </w:t>
       </w:r>
-      <w:r>
-        <w:rPr>
-          <w:rFonts w:eastAsia="Times New Roman" w:cs="Times New Roman"/>
-        </w:rPr>
-        <w:t xml:space="preserve">ne </w:t>
-      </w:r>
-      <w:proofErr w:type="spellStart"/>
-      <w:r>
-        <w:rPr>
-          <w:rFonts w:eastAsia="Times New Roman" w:cs="Times New Roman"/>
-        </w:rPr>
-        <w:t>predstavlja</w:t>
-      </w:r>
-      <w:proofErr w:type="spellEnd"/>
-      <w:r>
-        <w:rPr>
-          <w:rFonts w:eastAsia="Times New Roman" w:cs="Times New Roman"/>
-        </w:rPr>
-        <w:t xml:space="preserve"> </w:t>
-      </w:r>
-      <w:proofErr w:type="spellStart"/>
-      <w:r>
-        <w:rPr>
-          <w:rFonts w:eastAsia="Times New Roman" w:cs="Times New Roman"/>
-        </w:rPr>
-        <w:t>validnu</w:t>
-      </w:r>
-      <w:proofErr w:type="spellEnd"/>
-      <w:r>
-        <w:rPr>
-          <w:rFonts w:eastAsia="Times New Roman" w:cs="Times New Roman"/>
-        </w:rPr>
-        <w:t xml:space="preserve"> email </w:t>
-      </w:r>
-      <w:proofErr w:type="spellStart"/>
-      <w:r>
-        <w:rPr>
-          <w:rFonts w:eastAsia="Times New Roman" w:cs="Times New Roman"/>
-        </w:rPr>
-        <w:t>adresu</w:t>
-      </w:r>
-      <w:proofErr w:type="spellEnd"/>
-      <w:r>
-        <w:rPr>
-          <w:rFonts w:eastAsia="Times New Roman" w:cs="Times New Roman"/>
-        </w:rPr>
-        <w:t xml:space="preserve">, </w:t>
+      <w:proofErr w:type="spellStart"/>
+      <w:r>
+        <w:rPr>
+          <w:rFonts w:eastAsia="Times New Roman" w:cs="Times New Roman"/>
+        </w:rPr>
+        <w:t>sadrži</w:t>
+      </w:r>
+      <w:proofErr w:type="spellEnd"/>
+      <w:r>
+        <w:rPr>
+          <w:rFonts w:eastAsia="Times New Roman" w:cs="Times New Roman"/>
+        </w:rPr>
+        <w:t xml:space="preserve"> </w:t>
+      </w:r>
+      <w:proofErr w:type="spellStart"/>
+      <w:r>
+        <w:rPr>
+          <w:rFonts w:eastAsia="Times New Roman" w:cs="Times New Roman"/>
+        </w:rPr>
+        <w:t>nedozvoljene</w:t>
+      </w:r>
+      <w:proofErr w:type="spellEnd"/>
+      <w:r>
+        <w:rPr>
+          <w:rFonts w:eastAsia="Times New Roman" w:cs="Times New Roman"/>
+        </w:rPr>
+        <w:t xml:space="preserve"> </w:t>
+      </w:r>
+      <w:proofErr w:type="spellStart"/>
+      <w:r>
+        <w:rPr>
+          <w:rFonts w:eastAsia="Times New Roman" w:cs="Times New Roman"/>
+        </w:rPr>
+        <w:t>simbole</w:t>
+      </w:r>
+      <w:proofErr w:type="spellEnd"/>
+      <w:r>
+        <w:rPr>
+          <w:rFonts w:eastAsia="Times New Roman" w:cs="Times New Roman"/>
+        </w:rPr>
+        <w:t xml:space="preserve"> (</w:t>
+      </w:r>
+      <w:proofErr w:type="spellStart"/>
+      <w:r>
+        <w:rPr>
+          <w:rFonts w:eastAsia="Times New Roman" w:cs="Times New Roman"/>
+        </w:rPr>
+        <w:t>znakove</w:t>
+      </w:r>
+      <w:proofErr w:type="spellEnd"/>
+      <w:r>
+        <w:rPr>
+          <w:rFonts w:eastAsia="Times New Roman" w:cs="Times New Roman"/>
+        </w:rPr>
+        <w:t xml:space="preserve">), </w:t>
+      </w:r>
+      <w:bookmarkStart w:id="16" w:name="_GoBack"/>
+      <w:bookmarkEnd w:id="16"/>
+      <w:r>
+        <w:rPr>
+          <w:rFonts w:eastAsia="Times New Roman" w:cs="Times New Roman"/>
+        </w:rPr>
+        <w:t xml:space="preserve"> </w:t>
       </w:r>
       <w:proofErr w:type="spellStart"/>
       <w:r>
@@ -7030,21 +7033,7 @@
         <w:rPr>
           <w:rFonts w:eastAsia="Times New Roman" w:cs="Times New Roman"/>
         </w:rPr>
-        <w:t xml:space="preserve">, </w:t>
-      </w:r>
-      <w:proofErr w:type="spellStart"/>
-      <w:r>
-        <w:rPr>
-          <w:rFonts w:eastAsia="Times New Roman" w:cs="Times New Roman"/>
-        </w:rPr>
-        <w:t>a</w:t>
-      </w:r>
-      <w:proofErr w:type="spellEnd"/>
-      <w:r>
-        <w:rPr>
-          <w:rFonts w:eastAsia="Times New Roman" w:cs="Times New Roman"/>
-        </w:rPr>
-        <w:t xml:space="preserve"> nova</w:t>
+        <w:t>, a nova</w:t>
       </w:r>
       <w:r>
         <w:rPr>
@@ -10201,7 +10190,7 @@
 </file>
 
 <file path=customXml/itemProps1.xml><?xml version="1.0" encoding="utf-8"?>
-<ds:datastoreItem xmlns:ds="http://schemas.openxmlformats.org/officeDocument/2006/customXml" ds:itemID="{5FE4AFC0-5A65-4066-AB68-5663A4D32426}">
+<ds:datastoreItem xmlns:ds="http://schemas.openxmlformats.org/officeDocument/2006/customXml" ds:itemID="{007A42A2-2CDB-43AA-B7E5-F9676E9704E9}">
   <ds:schemaRefs>
     <ds:schemaRef ds:uri="http://schemas.openxmlformats.org/officeDocument/2006/bibliography"/>
   </ds:schemaRefs>

</xml_diff>